<commit_message>
Bug Report Certificate Request -Comprehensive-ETG
</commit_message>
<xml_diff>
--- a/Mercedes-benz/Attachment_Mercedese_Benz.docx
+++ b/Mercedes-benz/Attachment_Mercedese_Benz.docx
@@ -1,6 +1,6 @@
 
 <file path=word/document.xml><?xml version="1.0" encoding="utf-8"?>
-<w:document xmlns:wpc="http://schemas.microsoft.com/office/word/2010/wordprocessingCanvas" xmlns:cx="http://schemas.microsoft.com/office/drawing/2014/chartex" xmlns:cx1="http://schemas.microsoft.com/office/drawing/2015/9/8/chartex" xmlns:cx2="http://schemas.microsoft.com/office/drawing/2015/10/21/chartex" xmlns:cx3="http://schemas.microsoft.com/office/drawing/2016/5/9/chartex" xmlns:cx4="http://schemas.microsoft.com/office/drawing/2016/5/10/chartex" xmlns:cx5="http://schemas.microsoft.com/office/drawing/2016/5/11/chartex" xmlns:cx6="http://schemas.microsoft.com/office/drawing/2016/5/12/chartex" xmlns:cx7="http://schemas.microsoft.com/office/drawing/2016/5/13/chartex" xmlns:cx8="http://schemas.microsoft.com/office/drawing/2016/5/14/chartex" xmlns:mc="http://schemas.openxmlformats.org/markup-compatibility/2006" xmlns:aink="http://schemas.microsoft.com/office/drawing/2016/ink" xmlns:am3d="http://schemas.microsoft.com/office/drawing/2017/model3d" xmlns:o="urn:schemas-microsoft-com:office:office" xmlns:r="http://schemas.openxmlformats.org/officeDocument/2006/relationships" xmlns:m="http://schemas.openxmlformats.org/officeDocument/2006/math" xmlns:v="urn:schemas-microsoft-com:vml" xmlns:wp14="http://schemas.microsoft.com/office/word/2010/wordprocessingDrawing" xmlns:wp="http://schemas.openxmlformats.org/drawingml/2006/wordprocessingDrawing" xmlns:w10="urn:schemas-microsoft-com:office:word" xmlns:w="http://schemas.openxmlformats.org/wordprocessingml/2006/main" xmlns:w14="http://schemas.microsoft.com/office/word/2010/wordml" xmlns:w15="http://schemas.microsoft.com/office/word/2012/wordml" xmlns:w16cid="http://schemas.microsoft.com/office/word/2016/wordml/cid" xmlns:w16se="http://schemas.microsoft.com/office/word/2015/wordml/symex" xmlns:wpg="http://schemas.microsoft.com/office/word/2010/wordprocessingGroup" xmlns:wpi="http://schemas.microsoft.com/office/word/2010/wordprocessingInk" xmlns:wne="http://schemas.microsoft.com/office/word/2006/wordml" xmlns:wps="http://schemas.microsoft.com/office/word/2010/wordprocessingShape" mc:Ignorable="w14 w15 w16se w16cid wp14">
+<w:document xmlns:wpc="http://schemas.microsoft.com/office/word/2010/wordprocessingCanvas" xmlns:mc="http://schemas.openxmlformats.org/markup-compatibility/2006" xmlns:o="urn:schemas-microsoft-com:office:office" xmlns:r="http://schemas.openxmlformats.org/officeDocument/2006/relationships" xmlns:m="http://schemas.openxmlformats.org/officeDocument/2006/math" xmlns:v="urn:schemas-microsoft-com:vml" xmlns:wp14="http://schemas.microsoft.com/office/word/2010/wordprocessingDrawing" xmlns:wp="http://schemas.openxmlformats.org/drawingml/2006/wordprocessingDrawing" xmlns:w10="urn:schemas-microsoft-com:office:word" xmlns:w="http://schemas.openxmlformats.org/wordprocessingml/2006/main" xmlns:w14="http://schemas.microsoft.com/office/word/2010/wordml" xmlns:w15="http://schemas.microsoft.com/office/word/2012/wordml" xmlns:wpg="http://schemas.microsoft.com/office/word/2010/wordprocessingGroup" xmlns:wpi="http://schemas.microsoft.com/office/word/2010/wordprocessingInk" xmlns:wne="http://schemas.microsoft.com/office/word/2006/wordml" xmlns:wps="http://schemas.microsoft.com/office/word/2010/wordprocessingShape" mc:Ignorable="w14 w15 wp14">
   <w:body>
     <w:p>
       <w:pPr>
@@ -56,6 +56,8 @@
             <w:t>Contents</w:t>
           </w:r>
         </w:p>
+        <w:bookmarkStart w:id="0" w:name="_GoBack"/>
+        <w:bookmarkEnd w:id="0"/>
         <w:p>
           <w:pPr>
             <w:pStyle w:val="TOC1"/>
@@ -77,7 +79,7 @@
           <w:r>
             <w:fldChar w:fldCharType="separate"/>
           </w:r>
-          <w:hyperlink w:anchor="_Toc33792487" w:history="1">
+          <w:hyperlink w:anchor="_Toc36911845" w:history="1">
             <w:r>
               <w:rPr>
                 <w:rStyle w:val="Hyperlink"/>
@@ -104,7 +106,7 @@
                 <w:noProof/>
                 <w:webHidden/>
               </w:rPr>
-              <w:instrText xml:space="preserve"> PAGEREF _Toc33792487 \h </w:instrText>
+              <w:instrText xml:space="preserve"> PAGEREF _Toc36911845 \h </w:instrText>
             </w:r>
             <w:r>
               <w:rPr>
@@ -147,7 +149,7 @@
               <w:lang w:eastAsia="en-IN"/>
             </w:rPr>
           </w:pPr>
-          <w:hyperlink w:anchor="_Toc33792488" w:history="1">
+          <w:hyperlink w:anchor="_Toc36911846" w:history="1">
             <w:r>
               <w:rPr>
                 <w:rStyle w:val="Hyperlink"/>
@@ -174,7 +176,7 @@
                 <w:noProof/>
                 <w:webHidden/>
               </w:rPr>
-              <w:instrText xml:space="preserve"> PAGEREF _Toc33792488 \h </w:instrText>
+              <w:instrText xml:space="preserve"> PAGEREF _Toc36911846 \h </w:instrText>
             </w:r>
             <w:r>
               <w:rPr>
@@ -217,7 +219,7 @@
               <w:lang w:eastAsia="en-IN"/>
             </w:rPr>
           </w:pPr>
-          <w:hyperlink w:anchor="_Toc33792489" w:history="1">
+          <w:hyperlink w:anchor="_Toc36911847" w:history="1">
             <w:r>
               <w:rPr>
                 <w:rStyle w:val="Hyperlink"/>
@@ -244,7 +246,7 @@
                 <w:noProof/>
                 <w:webHidden/>
               </w:rPr>
-              <w:instrText xml:space="preserve"> PAGEREF _Toc33792489 \h </w:instrText>
+              <w:instrText xml:space="preserve"> PAGEREF _Toc36911847 \h </w:instrText>
             </w:r>
             <w:r>
               <w:rPr>
@@ -287,7 +289,7 @@
               <w:lang w:eastAsia="en-IN"/>
             </w:rPr>
           </w:pPr>
-          <w:hyperlink w:anchor="_Toc33792490" w:history="1">
+          <w:hyperlink w:anchor="_Toc36911848" w:history="1">
             <w:r>
               <w:rPr>
                 <w:rStyle w:val="Hyperlink"/>
@@ -314,7 +316,7 @@
                 <w:noProof/>
                 <w:webHidden/>
               </w:rPr>
-              <w:instrText xml:space="preserve"> PAGEREF _Toc33792490 \h </w:instrText>
+              <w:instrText xml:space="preserve"> PAGEREF _Toc36911848 \h </w:instrText>
             </w:r>
             <w:r>
               <w:rPr>
@@ -357,7 +359,7 @@
               <w:lang w:eastAsia="en-IN"/>
             </w:rPr>
           </w:pPr>
-          <w:hyperlink w:anchor="_Toc33792491" w:history="1">
+          <w:hyperlink w:anchor="_Toc36911849" w:history="1">
             <w:r>
               <w:rPr>
                 <w:rStyle w:val="Hyperlink"/>
@@ -384,7 +386,7 @@
                 <w:noProof/>
                 <w:webHidden/>
               </w:rPr>
-              <w:instrText xml:space="preserve"> PAGEREF _Toc33792491 \h </w:instrText>
+              <w:instrText xml:space="preserve"> PAGEREF _Toc36911849 \h </w:instrText>
             </w:r>
             <w:r>
               <w:rPr>
@@ -427,7 +429,7 @@
               <w:lang w:eastAsia="en-IN"/>
             </w:rPr>
           </w:pPr>
-          <w:hyperlink w:anchor="_Toc33792492" w:history="1">
+          <w:hyperlink w:anchor="_Toc36911850" w:history="1">
             <w:r>
               <w:rPr>
                 <w:rStyle w:val="Hyperlink"/>
@@ -454,7 +456,7 @@
                 <w:noProof/>
                 <w:webHidden/>
               </w:rPr>
-              <w:instrText xml:space="preserve"> PAGEREF _Toc33792492 \h </w:instrText>
+              <w:instrText xml:space="preserve"> PAGEREF _Toc36911850 \h </w:instrText>
             </w:r>
             <w:r>
               <w:rPr>
@@ -497,7 +499,7 @@
               <w:lang w:eastAsia="en-IN"/>
             </w:rPr>
           </w:pPr>
-          <w:hyperlink w:anchor="_Toc33792493" w:history="1">
+          <w:hyperlink w:anchor="_Toc36911851" w:history="1">
             <w:r>
               <w:rPr>
                 <w:rStyle w:val="Hyperlink"/>
@@ -524,7 +526,7 @@
                 <w:noProof/>
                 <w:webHidden/>
               </w:rPr>
-              <w:instrText xml:space="preserve"> PAGEREF _Toc33792493 \h </w:instrText>
+              <w:instrText xml:space="preserve"> PAGEREF _Toc36911851 \h </w:instrText>
             </w:r>
             <w:r>
               <w:rPr>
@@ -567,7 +569,7 @@
               <w:lang w:eastAsia="en-IN"/>
             </w:rPr>
           </w:pPr>
-          <w:hyperlink w:anchor="_Toc33792494" w:history="1">
+          <w:hyperlink w:anchor="_Toc36911852" w:history="1">
             <w:r>
               <w:rPr>
                 <w:rStyle w:val="Hyperlink"/>
@@ -594,7 +596,7 @@
                 <w:noProof/>
                 <w:webHidden/>
               </w:rPr>
-              <w:instrText xml:space="preserve"> PAGEREF _Toc33792494 \h </w:instrText>
+              <w:instrText xml:space="preserve"> PAGEREF _Toc36911852 \h </w:instrText>
             </w:r>
             <w:r>
               <w:rPr>
@@ -637,7 +639,7 @@
               <w:lang w:eastAsia="en-IN"/>
             </w:rPr>
           </w:pPr>
-          <w:hyperlink w:anchor="_Toc33792495" w:history="1">
+          <w:hyperlink w:anchor="_Toc36911853" w:history="1">
             <w:r>
               <w:rPr>
                 <w:rStyle w:val="Hyperlink"/>
@@ -664,7 +666,7 @@
                 <w:noProof/>
                 <w:webHidden/>
               </w:rPr>
-              <w:instrText xml:space="preserve"> PAGEREF _Toc33792495 \h </w:instrText>
+              <w:instrText xml:space="preserve"> PAGEREF _Toc36911853 \h </w:instrText>
             </w:r>
             <w:r>
               <w:rPr>
@@ -707,7 +709,7 @@
               <w:lang w:eastAsia="en-IN"/>
             </w:rPr>
           </w:pPr>
-          <w:hyperlink w:anchor="_Toc33792496" w:history="1">
+          <w:hyperlink w:anchor="_Toc36911854" w:history="1">
             <w:r>
               <w:rPr>
                 <w:rStyle w:val="Hyperlink"/>
@@ -734,7 +736,7 @@
                 <w:noProof/>
                 <w:webHidden/>
               </w:rPr>
-              <w:instrText xml:space="preserve"> PAGEREF _Toc33792496 \h </w:instrText>
+              <w:instrText xml:space="preserve"> PAGEREF _Toc36911854 \h </w:instrText>
             </w:r>
             <w:r>
               <w:rPr>
@@ -777,7 +779,7 @@
               <w:lang w:eastAsia="en-IN"/>
             </w:rPr>
           </w:pPr>
-          <w:hyperlink w:anchor="_Toc33792497" w:history="1">
+          <w:hyperlink w:anchor="_Toc36911855" w:history="1">
             <w:r>
               <w:rPr>
                 <w:rStyle w:val="Hyperlink"/>
@@ -804,7 +806,7 @@
                 <w:noProof/>
                 <w:webHidden/>
               </w:rPr>
-              <w:instrText xml:space="preserve"> PAGEREF _Toc33792497 \h </w:instrText>
+              <w:instrText xml:space="preserve"> PAGEREF _Toc36911855 \h </w:instrText>
             </w:r>
             <w:r>
               <w:rPr>
@@ -847,7 +849,7 @@
               <w:lang w:eastAsia="en-IN"/>
             </w:rPr>
           </w:pPr>
-          <w:hyperlink w:anchor="_Toc33792498" w:history="1">
+          <w:hyperlink w:anchor="_Toc36911856" w:history="1">
             <w:r>
               <w:rPr>
                 <w:rStyle w:val="Hyperlink"/>
@@ -874,7 +876,7 @@
                 <w:noProof/>
                 <w:webHidden/>
               </w:rPr>
-              <w:instrText xml:space="preserve"> PAGEREF _Toc33792498 \h </w:instrText>
+              <w:instrText xml:space="preserve"> PAGEREF _Toc36911856 \h </w:instrText>
             </w:r>
             <w:r>
               <w:rPr>
@@ -917,7 +919,7 @@
               <w:lang w:eastAsia="en-IN"/>
             </w:rPr>
           </w:pPr>
-          <w:hyperlink w:anchor="_Toc33792499" w:history="1">
+          <w:hyperlink w:anchor="_Toc36911857" w:history="1">
             <w:r>
               <w:rPr>
                 <w:rStyle w:val="Hyperlink"/>
@@ -944,7 +946,7 @@
                 <w:noProof/>
                 <w:webHidden/>
               </w:rPr>
-              <w:instrText xml:space="preserve"> PAGEREF _Toc33792499 \h </w:instrText>
+              <w:instrText xml:space="preserve"> PAGEREF _Toc36911857 \h </w:instrText>
             </w:r>
             <w:r>
               <w:rPr>
@@ -987,7 +989,7 @@
               <w:lang w:eastAsia="en-IN"/>
             </w:rPr>
           </w:pPr>
-          <w:hyperlink w:anchor="_Toc33792500" w:history="1">
+          <w:hyperlink w:anchor="_Toc36911858" w:history="1">
             <w:r>
               <w:rPr>
                 <w:rStyle w:val="Hyperlink"/>
@@ -1014,7 +1016,7 @@
                 <w:noProof/>
                 <w:webHidden/>
               </w:rPr>
-              <w:instrText xml:space="preserve"> PAGEREF _Toc33792500 \h </w:instrText>
+              <w:instrText xml:space="preserve"> PAGEREF _Toc36911858 \h </w:instrText>
             </w:r>
             <w:r>
               <w:rPr>
@@ -1057,7 +1059,7 @@
               <w:lang w:eastAsia="en-IN"/>
             </w:rPr>
           </w:pPr>
-          <w:hyperlink w:anchor="_Toc33792501" w:history="1">
+          <w:hyperlink w:anchor="_Toc36911859" w:history="1">
             <w:r>
               <w:rPr>
                 <w:rStyle w:val="Hyperlink"/>
@@ -1084,7 +1086,7 @@
                 <w:noProof/>
                 <w:webHidden/>
               </w:rPr>
-              <w:instrText xml:space="preserve"> PAGEREF _Toc33792501 \h </w:instrText>
+              <w:instrText xml:space="preserve"> PAGEREF _Toc36911859 \h </w:instrText>
             </w:r>
             <w:r>
               <w:rPr>
@@ -1127,7 +1129,7 @@
               <w:lang w:eastAsia="en-IN"/>
             </w:rPr>
           </w:pPr>
-          <w:hyperlink w:anchor="_Toc33792502" w:history="1">
+          <w:hyperlink w:anchor="_Toc36911860" w:history="1">
             <w:r>
               <w:rPr>
                 <w:rStyle w:val="Hyperlink"/>
@@ -1154,7 +1156,7 @@
                 <w:noProof/>
                 <w:webHidden/>
               </w:rPr>
-              <w:instrText xml:space="preserve"> PAGEREF _Toc33792502 \h </w:instrText>
+              <w:instrText xml:space="preserve"> PAGEREF _Toc36911860 \h </w:instrText>
             </w:r>
             <w:r>
               <w:rPr>
@@ -1197,7 +1199,7 @@
               <w:lang w:eastAsia="en-IN"/>
             </w:rPr>
           </w:pPr>
-          <w:hyperlink w:anchor="_Toc33792503" w:history="1">
+          <w:hyperlink w:anchor="_Toc36911861" w:history="1">
             <w:r>
               <w:rPr>
                 <w:rStyle w:val="Hyperlink"/>
@@ -1224,7 +1226,7 @@
                 <w:noProof/>
                 <w:webHidden/>
               </w:rPr>
-              <w:instrText xml:space="preserve"> PAGEREF _Toc33792503 \h </w:instrText>
+              <w:instrText xml:space="preserve"> PAGEREF _Toc36911861 \h </w:instrText>
             </w:r>
             <w:r>
               <w:rPr>
@@ -1267,7 +1269,7 @@
               <w:lang w:eastAsia="en-IN"/>
             </w:rPr>
           </w:pPr>
-          <w:hyperlink w:anchor="_Toc33792504" w:history="1">
+          <w:hyperlink w:anchor="_Toc36911862" w:history="1">
             <w:r>
               <w:rPr>
                 <w:rStyle w:val="Hyperlink"/>
@@ -1294,7 +1296,7 @@
                 <w:noProof/>
                 <w:webHidden/>
               </w:rPr>
-              <w:instrText xml:space="preserve"> PAGEREF _Toc33792504 \h </w:instrText>
+              <w:instrText xml:space="preserve"> PAGEREF _Toc36911862 \h </w:instrText>
             </w:r>
             <w:r>
               <w:rPr>
@@ -1337,7 +1339,7 @@
               <w:lang w:eastAsia="en-IN"/>
             </w:rPr>
           </w:pPr>
-          <w:hyperlink w:anchor="_Toc33792505" w:history="1">
+          <w:hyperlink w:anchor="_Toc36911863" w:history="1">
             <w:r>
               <w:rPr>
                 <w:rStyle w:val="Hyperlink"/>
@@ -1364,7 +1366,7 @@
                 <w:noProof/>
                 <w:webHidden/>
               </w:rPr>
-              <w:instrText xml:space="preserve"> PAGEREF _Toc33792505 \h </w:instrText>
+              <w:instrText xml:space="preserve"> PAGEREF _Toc36911863 \h </w:instrText>
             </w:r>
             <w:r>
               <w:rPr>
@@ -1407,7 +1409,7 @@
               <w:lang w:eastAsia="en-IN"/>
             </w:rPr>
           </w:pPr>
-          <w:hyperlink w:anchor="_Toc33792506" w:history="1">
+          <w:hyperlink w:anchor="_Toc36911864" w:history="1">
             <w:r>
               <w:rPr>
                 <w:rStyle w:val="Hyperlink"/>
@@ -1434,7 +1436,7 @@
                 <w:noProof/>
                 <w:webHidden/>
               </w:rPr>
-              <w:instrText xml:space="preserve"> PAGEREF _Toc33792506 \h </w:instrText>
+              <w:instrText xml:space="preserve"> PAGEREF _Toc36911864 \h </w:instrText>
             </w:r>
             <w:r>
               <w:rPr>
@@ -1477,7 +1479,7 @@
               <w:lang w:eastAsia="en-IN"/>
             </w:rPr>
           </w:pPr>
-          <w:hyperlink w:anchor="_Toc33792507" w:history="1">
+          <w:hyperlink w:anchor="_Toc36911865" w:history="1">
             <w:r>
               <w:rPr>
                 <w:rStyle w:val="Hyperlink"/>
@@ -1504,7 +1506,7 @@
                 <w:noProof/>
                 <w:webHidden/>
               </w:rPr>
-              <w:instrText xml:space="preserve"> PAGEREF _Toc33792507 \h </w:instrText>
+              <w:instrText xml:space="preserve"> PAGEREF _Toc36911865 \h </w:instrText>
             </w:r>
             <w:r>
               <w:rPr>
@@ -1547,7 +1549,7 @@
               <w:lang w:eastAsia="en-IN"/>
             </w:rPr>
           </w:pPr>
-          <w:hyperlink w:anchor="_Toc33792508" w:history="1">
+          <w:hyperlink w:anchor="_Toc36911866" w:history="1">
             <w:r>
               <w:rPr>
                 <w:rStyle w:val="Hyperlink"/>
@@ -1574,7 +1576,7 @@
                 <w:noProof/>
                 <w:webHidden/>
               </w:rPr>
-              <w:instrText xml:space="preserve"> PAGEREF _Toc33792508 \h </w:instrText>
+              <w:instrText xml:space="preserve"> PAGEREF _Toc36911866 \h </w:instrText>
             </w:r>
             <w:r>
               <w:rPr>
@@ -1617,7 +1619,7 @@
               <w:lang w:eastAsia="en-IN"/>
             </w:rPr>
           </w:pPr>
-          <w:hyperlink w:anchor="_Toc33792509" w:history="1">
+          <w:hyperlink w:anchor="_Toc36911867" w:history="1">
             <w:r>
               <w:rPr>
                 <w:rStyle w:val="Hyperlink"/>
@@ -1644,7 +1646,7 @@
                 <w:noProof/>
                 <w:webHidden/>
               </w:rPr>
-              <w:instrText xml:space="preserve"> PAGEREF _Toc33792509 \h </w:instrText>
+              <w:instrText xml:space="preserve"> PAGEREF _Toc36911867 \h </w:instrText>
             </w:r>
             <w:r>
               <w:rPr>
@@ -1687,7 +1689,7 @@
               <w:lang w:eastAsia="en-IN"/>
             </w:rPr>
           </w:pPr>
-          <w:hyperlink w:anchor="_Toc33792510" w:history="1">
+          <w:hyperlink w:anchor="_Toc36911868" w:history="1">
             <w:r>
               <w:rPr>
                 <w:rStyle w:val="Hyperlink"/>
@@ -1714,7 +1716,7 @@
                 <w:noProof/>
                 <w:webHidden/>
               </w:rPr>
-              <w:instrText xml:space="preserve"> PAGEREF _Toc33792510 \h </w:instrText>
+              <w:instrText xml:space="preserve"> PAGEREF _Toc36911868 \h </w:instrText>
             </w:r>
             <w:r>
               <w:rPr>
@@ -1757,7 +1759,7 @@
               <w:lang w:eastAsia="en-IN"/>
             </w:rPr>
           </w:pPr>
-          <w:hyperlink w:anchor="_Toc33792511" w:history="1">
+          <w:hyperlink w:anchor="_Toc36911869" w:history="1">
             <w:r>
               <w:rPr>
                 <w:rStyle w:val="Hyperlink"/>
@@ -1784,7 +1786,7 @@
                 <w:noProof/>
                 <w:webHidden/>
               </w:rPr>
-              <w:instrText xml:space="preserve"> PAGEREF _Toc33792511 \h </w:instrText>
+              <w:instrText xml:space="preserve"> PAGEREF _Toc36911869 \h </w:instrText>
             </w:r>
             <w:r>
               <w:rPr>
@@ -1827,7 +1829,7 @@
               <w:lang w:eastAsia="en-IN"/>
             </w:rPr>
           </w:pPr>
-          <w:hyperlink w:anchor="_Toc33792512" w:history="1">
+          <w:hyperlink w:anchor="_Toc36911870" w:history="1">
             <w:r>
               <w:rPr>
                 <w:rStyle w:val="Hyperlink"/>
@@ -1854,7 +1856,7 @@
                 <w:noProof/>
                 <w:webHidden/>
               </w:rPr>
-              <w:instrText xml:space="preserve"> PAGEREF _Toc33792512 \h </w:instrText>
+              <w:instrText xml:space="preserve"> PAGEREF _Toc36911870 \h </w:instrText>
             </w:r>
             <w:r>
               <w:rPr>
@@ -1897,7 +1899,7 @@
               <w:lang w:eastAsia="en-IN"/>
             </w:rPr>
           </w:pPr>
-          <w:hyperlink w:anchor="_Toc33792513" w:history="1">
+          <w:hyperlink w:anchor="_Toc36911871" w:history="1">
             <w:r>
               <w:rPr>
                 <w:rStyle w:val="Hyperlink"/>
@@ -1924,7 +1926,7 @@
                 <w:noProof/>
                 <w:webHidden/>
               </w:rPr>
-              <w:instrText xml:space="preserve"> PAGEREF _Toc33792513 \h </w:instrText>
+              <w:instrText xml:space="preserve"> PAGEREF _Toc36911871 \h </w:instrText>
             </w:r>
             <w:r>
               <w:rPr>
@@ -1967,7 +1969,7 @@
               <w:lang w:eastAsia="en-IN"/>
             </w:rPr>
           </w:pPr>
-          <w:hyperlink w:anchor="_Toc33792514" w:history="1">
+          <w:hyperlink w:anchor="_Toc36911872" w:history="1">
             <w:r>
               <w:rPr>
                 <w:rStyle w:val="Hyperlink"/>
@@ -1994,7 +1996,7 @@
                 <w:noProof/>
                 <w:webHidden/>
               </w:rPr>
-              <w:instrText xml:space="preserve"> PAGEREF _Toc33792514 \h </w:instrText>
+              <w:instrText xml:space="preserve"> PAGEREF _Toc36911872 \h </w:instrText>
             </w:r>
             <w:r>
               <w:rPr>
@@ -2037,7 +2039,7 @@
               <w:lang w:eastAsia="en-IN"/>
             </w:rPr>
           </w:pPr>
-          <w:hyperlink w:anchor="_Toc33792515" w:history="1">
+          <w:hyperlink w:anchor="_Toc36911873" w:history="1">
             <w:r>
               <w:rPr>
                 <w:rStyle w:val="Hyperlink"/>
@@ -2064,7 +2066,7 @@
                 <w:noProof/>
                 <w:webHidden/>
               </w:rPr>
-              <w:instrText xml:space="preserve"> PAGEREF _Toc33792515 \h </w:instrText>
+              <w:instrText xml:space="preserve"> PAGEREF _Toc36911873 \h </w:instrText>
             </w:r>
             <w:r>
               <w:rPr>
@@ -2107,7 +2109,7 @@
               <w:lang w:eastAsia="en-IN"/>
             </w:rPr>
           </w:pPr>
-          <w:hyperlink w:anchor="_Toc33792516" w:history="1">
+          <w:hyperlink w:anchor="_Toc36911874" w:history="1">
             <w:r>
               <w:rPr>
                 <w:rStyle w:val="Hyperlink"/>
@@ -2134,7 +2136,7 @@
                 <w:noProof/>
                 <w:webHidden/>
               </w:rPr>
-              <w:instrText xml:space="preserve"> PAGEREF _Toc33792516 \h </w:instrText>
+              <w:instrText xml:space="preserve"> PAGEREF _Toc36911874 \h </w:instrText>
             </w:r>
             <w:r>
               <w:rPr>
@@ -2177,27 +2179,155 @@
               <w:lang w:eastAsia="en-IN"/>
             </w:rPr>
           </w:pPr>
-          <w:hyperlink w:anchor="_Toc33792517" w:history="1">
+          <w:hyperlink w:anchor="_Toc36911875" w:history="1">
             <w:r>
               <w:rPr>
                 <w:rStyle w:val="Hyperlink"/>
                 <w:noProof/>
               </w:rPr>
-              <w:t>Bug ID</w:t>
-            </w:r>
+              <w:t>Bug ID: 47</w:t>
+            </w:r>
+            <w:r>
+              <w:rPr>
+                <w:noProof/>
+                <w:webHidden/>
+              </w:rPr>
+              <w:tab/>
+            </w:r>
+            <w:r>
+              <w:rPr>
+                <w:noProof/>
+                <w:webHidden/>
+              </w:rPr>
+              <w:fldChar w:fldCharType="begin"/>
+            </w:r>
+            <w:r>
+              <w:rPr>
+                <w:noProof/>
+                <w:webHidden/>
+              </w:rPr>
+              <w:instrText xml:space="preserve"> PAGEREF _Toc36911875 \h </w:instrText>
+            </w:r>
+            <w:r>
+              <w:rPr>
+                <w:noProof/>
+                <w:webHidden/>
+              </w:rPr>
+            </w:r>
+            <w:r>
+              <w:rPr>
+                <w:noProof/>
+                <w:webHidden/>
+              </w:rPr>
+              <w:fldChar w:fldCharType="separate"/>
+            </w:r>
+            <w:r>
+              <w:rPr>
+                <w:noProof/>
+                <w:webHidden/>
+              </w:rPr>
+              <w:t>21</w:t>
+            </w:r>
+            <w:r>
+              <w:rPr>
+                <w:noProof/>
+                <w:webHidden/>
+              </w:rPr>
+              <w:fldChar w:fldCharType="end"/>
+            </w:r>
+          </w:hyperlink>
+        </w:p>
+        <w:p>
+          <w:pPr>
+            <w:pStyle w:val="TOC1"/>
+            <w:tabs>
+              <w:tab w:val="right" w:leader="dot" w:pos="9016"/>
+            </w:tabs>
+            <w:rPr>
+              <w:rFonts w:eastAsiaTheme="minorEastAsia"/>
+              <w:noProof/>
+              <w:lang w:eastAsia="en-IN"/>
+            </w:rPr>
+          </w:pPr>
+          <w:hyperlink w:anchor="_Toc36911876" w:history="1">
             <w:r>
               <w:rPr>
                 <w:rStyle w:val="Hyperlink"/>
                 <w:noProof/>
-              </w:rPr>
-              <w:t>:</w:t>
-            </w:r>
+                <w:shd w:val="clear" w:color="auto" w:fill="FFFFFF"/>
+              </w:rPr>
+              <w:t>Bug ID : 62</w:t>
+            </w:r>
+            <w:r>
+              <w:rPr>
+                <w:noProof/>
+                <w:webHidden/>
+              </w:rPr>
+              <w:tab/>
+            </w:r>
+            <w:r>
+              <w:rPr>
+                <w:noProof/>
+                <w:webHidden/>
+              </w:rPr>
+              <w:fldChar w:fldCharType="begin"/>
+            </w:r>
+            <w:r>
+              <w:rPr>
+                <w:noProof/>
+                <w:webHidden/>
+              </w:rPr>
+              <w:instrText xml:space="preserve"> PAGEREF _Toc36911876 \h </w:instrText>
+            </w:r>
+            <w:r>
+              <w:rPr>
+                <w:noProof/>
+                <w:webHidden/>
+              </w:rPr>
+            </w:r>
+            <w:r>
+              <w:rPr>
+                <w:noProof/>
+                <w:webHidden/>
+              </w:rPr>
+              <w:fldChar w:fldCharType="separate"/>
+            </w:r>
+            <w:r>
+              <w:rPr>
+                <w:noProof/>
+                <w:webHidden/>
+              </w:rPr>
+              <w:t>21</w:t>
+            </w:r>
+            <w:r>
+              <w:rPr>
+                <w:noProof/>
+                <w:webHidden/>
+              </w:rPr>
+              <w:fldChar w:fldCharType="end"/>
+            </w:r>
+          </w:hyperlink>
+        </w:p>
+        <w:p>
+          <w:pPr>
+            <w:pStyle w:val="TOC1"/>
+            <w:tabs>
+              <w:tab w:val="right" w:leader="dot" w:pos="9016"/>
+            </w:tabs>
+            <w:rPr>
+              <w:rFonts w:eastAsiaTheme="minorEastAsia"/>
+              <w:noProof/>
+              <w:lang w:eastAsia="en-IN"/>
+            </w:rPr>
+          </w:pPr>
+          <w:hyperlink w:anchor="_Toc36911877" w:history="1">
             <w:r>
               <w:rPr>
                 <w:rStyle w:val="Hyperlink"/>
                 <w:noProof/>
-              </w:rPr>
-              <w:t xml:space="preserve"> 47</w:t>
+                <w:shd w:val="clear" w:color="auto" w:fill="FFFFFF"/>
+              </w:rPr>
+              <w:t>Bug ID : 63</w:t>
             </w:r>
             <w:r>
               <w:rPr>
@@ -2218,7 +2348,7 @@
                 <w:noProof/>
                 <w:webHidden/>
               </w:rPr>
-              <w:instrText xml:space="preserve"> PAGEREF _Toc33792517 \h </w:instrText>
+              <w:instrText xml:space="preserve"> PAGEREF _Toc36911877 \h </w:instrText>
             </w:r>
             <w:r>
               <w:rPr>
@@ -2238,7 +2368,147 @@
                 <w:noProof/>
                 <w:webHidden/>
               </w:rPr>
-              <w:t>20</w:t>
+              <w:t>21</w:t>
+            </w:r>
+            <w:r>
+              <w:rPr>
+                <w:noProof/>
+                <w:webHidden/>
+              </w:rPr>
+              <w:fldChar w:fldCharType="end"/>
+            </w:r>
+          </w:hyperlink>
+        </w:p>
+        <w:p>
+          <w:pPr>
+            <w:pStyle w:val="TOC1"/>
+            <w:tabs>
+              <w:tab w:val="right" w:leader="dot" w:pos="9016"/>
+            </w:tabs>
+            <w:rPr>
+              <w:rFonts w:eastAsiaTheme="minorEastAsia"/>
+              <w:noProof/>
+              <w:lang w:eastAsia="en-IN"/>
+            </w:rPr>
+          </w:pPr>
+          <w:hyperlink w:anchor="_Toc36911878" w:history="1">
+            <w:r>
+              <w:rPr>
+                <w:rStyle w:val="Hyperlink"/>
+                <w:noProof/>
+              </w:rPr>
+              <w:t>Bug ID : 64</w:t>
+            </w:r>
+            <w:r>
+              <w:rPr>
+                <w:noProof/>
+                <w:webHidden/>
+              </w:rPr>
+              <w:tab/>
+            </w:r>
+            <w:r>
+              <w:rPr>
+                <w:noProof/>
+                <w:webHidden/>
+              </w:rPr>
+              <w:fldChar w:fldCharType="begin"/>
+            </w:r>
+            <w:r>
+              <w:rPr>
+                <w:noProof/>
+                <w:webHidden/>
+              </w:rPr>
+              <w:instrText xml:space="preserve"> PAGEREF _Toc36911878 \h </w:instrText>
+            </w:r>
+            <w:r>
+              <w:rPr>
+                <w:noProof/>
+                <w:webHidden/>
+              </w:rPr>
+            </w:r>
+            <w:r>
+              <w:rPr>
+                <w:noProof/>
+                <w:webHidden/>
+              </w:rPr>
+              <w:fldChar w:fldCharType="separate"/>
+            </w:r>
+            <w:r>
+              <w:rPr>
+                <w:noProof/>
+                <w:webHidden/>
+              </w:rPr>
+              <w:t>22</w:t>
+            </w:r>
+            <w:r>
+              <w:rPr>
+                <w:noProof/>
+                <w:webHidden/>
+              </w:rPr>
+              <w:fldChar w:fldCharType="end"/>
+            </w:r>
+          </w:hyperlink>
+        </w:p>
+        <w:p>
+          <w:pPr>
+            <w:pStyle w:val="TOC1"/>
+            <w:tabs>
+              <w:tab w:val="right" w:leader="dot" w:pos="9016"/>
+            </w:tabs>
+            <w:rPr>
+              <w:rFonts w:eastAsiaTheme="minorEastAsia"/>
+              <w:noProof/>
+              <w:lang w:eastAsia="en-IN"/>
+            </w:rPr>
+          </w:pPr>
+          <w:hyperlink w:anchor="_Toc36911879" w:history="1">
+            <w:r>
+              <w:rPr>
+                <w:rStyle w:val="Hyperlink"/>
+                <w:noProof/>
+              </w:rPr>
+              <w:t>Bug ID : 65</w:t>
+            </w:r>
+            <w:r>
+              <w:rPr>
+                <w:noProof/>
+                <w:webHidden/>
+              </w:rPr>
+              <w:tab/>
+            </w:r>
+            <w:r>
+              <w:rPr>
+                <w:noProof/>
+                <w:webHidden/>
+              </w:rPr>
+              <w:fldChar w:fldCharType="begin"/>
+            </w:r>
+            <w:r>
+              <w:rPr>
+                <w:noProof/>
+                <w:webHidden/>
+              </w:rPr>
+              <w:instrText xml:space="preserve"> PAGEREF _Toc36911879 \h </w:instrText>
+            </w:r>
+            <w:r>
+              <w:rPr>
+                <w:noProof/>
+                <w:webHidden/>
+              </w:rPr>
+            </w:r>
+            <w:r>
+              <w:rPr>
+                <w:noProof/>
+                <w:webHidden/>
+              </w:rPr>
+              <w:fldChar w:fldCharType="separate"/>
+            </w:r>
+            <w:r>
+              <w:rPr>
+                <w:noProof/>
+                <w:webHidden/>
+              </w:rPr>
+              <w:t>22</w:t>
             </w:r>
             <w:r>
               <w:rPr>
@@ -2277,20 +2547,21 @@
           <w:rStyle w:val="Heading1Char"/>
         </w:rPr>
       </w:pPr>
-      <w:bookmarkStart w:id="0" w:name="_Toc33792487"/>
+      <w:bookmarkStart w:id="1" w:name="_Toc36911845"/>
       <w:r>
         <w:rPr>
           <w:rStyle w:val="Heading1Char"/>
         </w:rPr>
         <w:t>Bug ID:01</w:t>
       </w:r>
-      <w:bookmarkEnd w:id="0"/>
+      <w:bookmarkEnd w:id="1"/>
       <w:r>
         <w:br/>
       </w:r>
       <w:r>
         <w:rPr>
           <w:noProof/>
+          <w:lang w:eastAsia="en-IN"/>
         </w:rPr>
         <w:drawing>
           <wp:inline distT="0" distB="0" distL="0" distR="0" wp14:anchorId="5C9E8E78" wp14:editId="1383A0ED">
@@ -2348,7 +2619,7 @@
           <w:rStyle w:val="Heading1Char"/>
         </w:rPr>
       </w:pPr>
-      <w:bookmarkStart w:id="1" w:name="_Toc33792488"/>
+      <w:bookmarkStart w:id="2" w:name="_Toc36911846"/>
       <w:r>
         <w:rPr>
           <w:rStyle w:val="Heading1Char"/>
@@ -2361,12 +2632,13 @@
         </w:rPr>
         <w:t>2</w:t>
       </w:r>
-      <w:bookmarkEnd w:id="1"/>
+      <w:bookmarkEnd w:id="2"/>
     </w:p>
     <w:p>
       <w:r>
         <w:rPr>
           <w:noProof/>
+          <w:lang w:eastAsia="en-IN"/>
         </w:rPr>
         <w:lastRenderedPageBreak/>
         <w:drawing>
@@ -2421,7 +2693,7 @@
           <w:rStyle w:val="Heading1Char"/>
         </w:rPr>
       </w:pPr>
-      <w:bookmarkStart w:id="2" w:name="_Toc33792489"/>
+      <w:bookmarkStart w:id="3" w:name="_Toc36911847"/>
       <w:r>
         <w:rPr>
           <w:rStyle w:val="Heading1Char"/>
@@ -2434,12 +2706,13 @@
         </w:rPr>
         <w:t>3</w:t>
       </w:r>
-      <w:bookmarkEnd w:id="2"/>
+      <w:bookmarkEnd w:id="3"/>
     </w:p>
     <w:p>
       <w:r>
         <w:rPr>
           <w:noProof/>
+          <w:lang w:eastAsia="en-IN"/>
         </w:rPr>
         <w:lastRenderedPageBreak/>
         <w:drawing>
@@ -2492,7 +2765,7 @@
           <w:rStyle w:val="Heading1Char"/>
         </w:rPr>
       </w:pPr>
-      <w:bookmarkStart w:id="3" w:name="_Toc33792490"/>
+      <w:bookmarkStart w:id="4" w:name="_Toc36911848"/>
       <w:r>
         <w:rPr>
           <w:rStyle w:val="Heading1Char"/>
@@ -2505,12 +2778,13 @@
         </w:rPr>
         <w:t>4</w:t>
       </w:r>
-      <w:bookmarkEnd w:id="3"/>
+      <w:bookmarkEnd w:id="4"/>
     </w:p>
     <w:p>
       <w:r>
         <w:rPr>
           <w:noProof/>
+          <w:lang w:eastAsia="en-IN"/>
         </w:rPr>
         <w:drawing>
           <wp:inline distT="0" distB="0" distL="0" distR="0" wp14:anchorId="34DFFCFC" wp14:editId="7F8DA8E9">
@@ -2561,7 +2835,7 @@
           <w:rStyle w:val="Heading1Char"/>
         </w:rPr>
       </w:pPr>
-      <w:bookmarkStart w:id="4" w:name="_Toc33792491"/>
+      <w:bookmarkStart w:id="5" w:name="_Toc36911849"/>
       <w:r>
         <w:rPr>
           <w:rStyle w:val="Heading1Char"/>
@@ -2574,12 +2848,13 @@
         </w:rPr>
         <w:t>5</w:t>
       </w:r>
-      <w:bookmarkEnd w:id="4"/>
+      <w:bookmarkEnd w:id="5"/>
     </w:p>
     <w:p>
       <w:r>
         <w:rPr>
           <w:noProof/>
+          <w:lang w:eastAsia="en-IN"/>
         </w:rPr>
         <w:lastRenderedPageBreak/>
         <w:drawing>
@@ -2632,7 +2907,7 @@
           <w:rStyle w:val="Heading1Char"/>
         </w:rPr>
       </w:pPr>
-      <w:bookmarkStart w:id="5" w:name="_Toc33792492"/>
+      <w:bookmarkStart w:id="6" w:name="_Toc36911850"/>
       <w:r>
         <w:rPr>
           <w:rStyle w:val="Heading1Char"/>
@@ -2645,12 +2920,13 @@
         </w:rPr>
         <w:t>6</w:t>
       </w:r>
-      <w:bookmarkEnd w:id="5"/>
+      <w:bookmarkEnd w:id="6"/>
     </w:p>
     <w:p>
       <w:r>
         <w:rPr>
           <w:noProof/>
+          <w:lang w:eastAsia="en-IN"/>
         </w:rPr>
         <w:drawing>
           <wp:inline distT="0" distB="0" distL="0" distR="0" wp14:anchorId="7D32A4C1" wp14:editId="6AEBAAFA">
@@ -2702,7 +2978,7 @@
           <w:rStyle w:val="Heading1Char"/>
         </w:rPr>
       </w:pPr>
-      <w:bookmarkStart w:id="6" w:name="_Toc33792493"/>
+      <w:bookmarkStart w:id="7" w:name="_Toc36911851"/>
       <w:r>
         <w:rPr>
           <w:rStyle w:val="Heading1Char"/>
@@ -2715,12 +2991,13 @@
         </w:rPr>
         <w:t>7</w:t>
       </w:r>
-      <w:bookmarkEnd w:id="6"/>
+      <w:bookmarkEnd w:id="7"/>
     </w:p>
     <w:p>
       <w:r>
         <w:rPr>
           <w:noProof/>
+          <w:lang w:eastAsia="en-IN"/>
         </w:rPr>
         <w:lastRenderedPageBreak/>
         <w:drawing>
@@ -2773,7 +3050,7 @@
           <w:rStyle w:val="Heading1Char"/>
         </w:rPr>
       </w:pPr>
-      <w:bookmarkStart w:id="7" w:name="_Toc33792494"/>
+      <w:bookmarkStart w:id="8" w:name="_Toc36911852"/>
       <w:r>
         <w:rPr>
           <w:rStyle w:val="Heading1Char"/>
@@ -2786,12 +3063,13 @@
         </w:rPr>
         <w:t>8</w:t>
       </w:r>
-      <w:bookmarkEnd w:id="7"/>
+      <w:bookmarkEnd w:id="8"/>
     </w:p>
     <w:p>
       <w:r>
         <w:rPr>
           <w:noProof/>
+          <w:lang w:eastAsia="en-IN"/>
         </w:rPr>
         <w:drawing>
           <wp:inline distT="0" distB="0" distL="0" distR="0" wp14:anchorId="22823B95" wp14:editId="6CFD28F1">
@@ -2842,7 +3120,7 @@
           <w:rStyle w:val="Heading1Char"/>
         </w:rPr>
       </w:pPr>
-      <w:bookmarkStart w:id="8" w:name="_Toc33792495"/>
+      <w:bookmarkStart w:id="9" w:name="_Toc36911853"/>
       <w:r>
         <w:rPr>
           <w:rStyle w:val="Heading1Char"/>
@@ -2855,12 +3133,13 @@
         </w:rPr>
         <w:t>9</w:t>
       </w:r>
-      <w:bookmarkEnd w:id="8"/>
+      <w:bookmarkEnd w:id="9"/>
     </w:p>
     <w:p>
       <w:r>
         <w:rPr>
           <w:noProof/>
+          <w:lang w:eastAsia="en-IN"/>
         </w:rPr>
         <w:lastRenderedPageBreak/>
         <w:drawing>
@@ -2913,7 +3192,7 @@
           <w:rStyle w:val="Heading1Char"/>
         </w:rPr>
       </w:pPr>
-      <w:bookmarkStart w:id="9" w:name="_Toc33792496"/>
+      <w:bookmarkStart w:id="10" w:name="_Toc36911854"/>
       <w:r>
         <w:rPr>
           <w:rStyle w:val="Heading1Char"/>
@@ -2926,12 +3205,13 @@
         </w:rPr>
         <w:t>10</w:t>
       </w:r>
-      <w:bookmarkEnd w:id="9"/>
+      <w:bookmarkEnd w:id="10"/>
     </w:p>
     <w:p>
       <w:r>
         <w:rPr>
           <w:noProof/>
+          <w:lang w:eastAsia="en-IN"/>
         </w:rPr>
         <w:drawing>
           <wp:inline distT="0" distB="0" distL="0" distR="0" wp14:anchorId="35A6EBFC" wp14:editId="52626C04">
@@ -2983,7 +3263,7 @@
           <w:rStyle w:val="Heading1Char"/>
         </w:rPr>
       </w:pPr>
-      <w:bookmarkStart w:id="10" w:name="_Toc33792497"/>
+      <w:bookmarkStart w:id="11" w:name="_Toc36911855"/>
       <w:r>
         <w:rPr>
           <w:rStyle w:val="Heading1Char"/>
@@ -2996,12 +3276,13 @@
         </w:rPr>
         <w:t>11</w:t>
       </w:r>
-      <w:bookmarkEnd w:id="10"/>
+      <w:bookmarkEnd w:id="11"/>
     </w:p>
     <w:p>
       <w:r>
         <w:rPr>
           <w:noProof/>
+          <w:lang w:eastAsia="en-IN"/>
         </w:rPr>
         <w:drawing>
           <wp:inline distT="0" distB="0" distL="0" distR="0" wp14:anchorId="65EA92AE" wp14:editId="03CFC25B">
@@ -3052,7 +3333,7 @@
           <w:rStyle w:val="Heading1Char"/>
         </w:rPr>
       </w:pPr>
-      <w:bookmarkStart w:id="11" w:name="_Toc33792498"/>
+      <w:bookmarkStart w:id="12" w:name="_Toc36911856"/>
       <w:r>
         <w:rPr>
           <w:rStyle w:val="Heading1Char"/>
@@ -3065,12 +3346,13 @@
         </w:rPr>
         <w:t>12</w:t>
       </w:r>
-      <w:bookmarkEnd w:id="11"/>
+      <w:bookmarkEnd w:id="12"/>
     </w:p>
     <w:p>
       <w:r>
         <w:rPr>
           <w:noProof/>
+          <w:lang w:eastAsia="en-IN"/>
         </w:rPr>
         <w:lastRenderedPageBreak/>
         <w:drawing>
@@ -3123,7 +3405,7 @@
           <w:rStyle w:val="Heading1Char"/>
         </w:rPr>
       </w:pPr>
-      <w:bookmarkStart w:id="12" w:name="_Toc33792499"/>
+      <w:bookmarkStart w:id="13" w:name="_Toc36911857"/>
       <w:r>
         <w:rPr>
           <w:rStyle w:val="Heading1Char"/>
@@ -3136,12 +3418,13 @@
         </w:rPr>
         <w:t>13</w:t>
       </w:r>
-      <w:bookmarkEnd w:id="12"/>
+      <w:bookmarkEnd w:id="13"/>
     </w:p>
     <w:p>
       <w:r>
         <w:rPr>
           <w:noProof/>
+          <w:lang w:eastAsia="en-IN"/>
         </w:rPr>
         <w:drawing>
           <wp:inline distT="0" distB="0" distL="0" distR="0" wp14:anchorId="154DEFF5" wp14:editId="576ECAE7">
@@ -3192,7 +3475,7 @@
           <w:rStyle w:val="Heading1Char"/>
         </w:rPr>
       </w:pPr>
-      <w:bookmarkStart w:id="13" w:name="_Toc33792500"/>
+      <w:bookmarkStart w:id="14" w:name="_Toc36911858"/>
       <w:r>
         <w:rPr>
           <w:rStyle w:val="Heading1Char"/>
@@ -3205,12 +3488,13 @@
         </w:rPr>
         <w:t>14</w:t>
       </w:r>
-      <w:bookmarkEnd w:id="13"/>
+      <w:bookmarkEnd w:id="14"/>
     </w:p>
     <w:p>
       <w:r>
         <w:rPr>
           <w:noProof/>
+          <w:lang w:eastAsia="en-IN"/>
         </w:rPr>
         <w:lastRenderedPageBreak/>
         <w:drawing>
@@ -3260,6 +3544,7 @@
       <w:r>
         <w:rPr>
           <w:noProof/>
+          <w:lang w:eastAsia="en-IN"/>
         </w:rPr>
         <w:drawing>
           <wp:inline distT="0" distB="0" distL="0" distR="0" wp14:anchorId="687BD6ED" wp14:editId="6B6D96E6">
@@ -3310,7 +3595,7 @@
           <w:rStyle w:val="Heading1Char"/>
         </w:rPr>
       </w:pPr>
-      <w:bookmarkStart w:id="14" w:name="_Toc33792501"/>
+      <w:bookmarkStart w:id="15" w:name="_Toc36911859"/>
       <w:r>
         <w:rPr>
           <w:rStyle w:val="Heading1Char"/>
@@ -3323,12 +3608,13 @@
         </w:rPr>
         <w:t>15</w:t>
       </w:r>
-      <w:bookmarkEnd w:id="14"/>
+      <w:bookmarkEnd w:id="15"/>
     </w:p>
     <w:p>
       <w:r>
         <w:rPr>
           <w:noProof/>
+          <w:lang w:eastAsia="en-IN"/>
         </w:rPr>
         <w:drawing>
           <wp:inline distT="0" distB="0" distL="0" distR="0" wp14:anchorId="21997597" wp14:editId="4E35D697">
@@ -3383,7 +3669,7 @@
           <w:rStyle w:val="Heading1Char"/>
         </w:rPr>
       </w:pPr>
-      <w:bookmarkStart w:id="15" w:name="_Toc33792502"/>
+      <w:bookmarkStart w:id="16" w:name="_Toc36911860"/>
       <w:r>
         <w:rPr>
           <w:rStyle w:val="Heading1Char"/>
@@ -3396,12 +3682,13 @@
         </w:rPr>
         <w:t>16</w:t>
       </w:r>
-      <w:bookmarkEnd w:id="15"/>
+      <w:bookmarkEnd w:id="16"/>
     </w:p>
     <w:p>
       <w:r>
         <w:rPr>
           <w:noProof/>
+          <w:lang w:eastAsia="en-IN"/>
         </w:rPr>
         <w:lastRenderedPageBreak/>
         <w:drawing>
@@ -3453,7 +3740,7 @@
           <w:rStyle w:val="Heading1Char"/>
         </w:rPr>
       </w:pPr>
-      <w:bookmarkStart w:id="16" w:name="_Toc33792503"/>
+      <w:bookmarkStart w:id="17" w:name="_Toc36911861"/>
       <w:r>
         <w:rPr>
           <w:rStyle w:val="Heading1Char"/>
@@ -3466,12 +3753,13 @@
         </w:rPr>
         <w:t>17</w:t>
       </w:r>
-      <w:bookmarkEnd w:id="16"/>
+      <w:bookmarkEnd w:id="17"/>
     </w:p>
     <w:p>
       <w:r>
         <w:rPr>
           <w:noProof/>
+          <w:lang w:eastAsia="en-IN"/>
         </w:rPr>
         <w:drawing>
           <wp:inline distT="0" distB="0" distL="0" distR="0" wp14:anchorId="35D6BCE2" wp14:editId="56A9002F">
@@ -3523,7 +3811,7 @@
           <w:rStyle w:val="Heading1Char"/>
         </w:rPr>
       </w:pPr>
-      <w:bookmarkStart w:id="17" w:name="_Toc33792504"/>
+      <w:bookmarkStart w:id="18" w:name="_Toc36911862"/>
       <w:r>
         <w:rPr>
           <w:rStyle w:val="Heading1Char"/>
@@ -3536,12 +3824,13 @@
         </w:rPr>
         <w:t>18</w:t>
       </w:r>
-      <w:bookmarkEnd w:id="17"/>
+      <w:bookmarkEnd w:id="18"/>
     </w:p>
     <w:p>
       <w:r>
         <w:rPr>
           <w:noProof/>
+          <w:lang w:eastAsia="en-IN"/>
         </w:rPr>
         <w:lastRenderedPageBreak/>
         <w:drawing>
@@ -3594,7 +3883,7 @@
           <w:rStyle w:val="Heading1Char"/>
         </w:rPr>
       </w:pPr>
-      <w:bookmarkStart w:id="18" w:name="_Toc33792505"/>
+      <w:bookmarkStart w:id="19" w:name="_Toc36911863"/>
       <w:r>
         <w:rPr>
           <w:rStyle w:val="Heading1Char"/>
@@ -3607,12 +3896,13 @@
         </w:rPr>
         <w:t>19</w:t>
       </w:r>
-      <w:bookmarkEnd w:id="18"/>
+      <w:bookmarkEnd w:id="19"/>
     </w:p>
     <w:p>
       <w:r>
         <w:rPr>
           <w:noProof/>
+          <w:lang w:eastAsia="en-IN"/>
         </w:rPr>
         <w:drawing>
           <wp:inline distT="0" distB="0" distL="0" distR="0" wp14:anchorId="1969608A" wp14:editId="7888AED8">
@@ -3666,7 +3956,7 @@
           <w:rStyle w:val="Heading1Char"/>
         </w:rPr>
       </w:pPr>
-      <w:bookmarkStart w:id="19" w:name="_Toc33792506"/>
+      <w:bookmarkStart w:id="20" w:name="_Toc36911864"/>
       <w:r>
         <w:rPr>
           <w:rStyle w:val="Heading1Char"/>
@@ -3679,7 +3969,7 @@
         </w:rPr>
         <w:t>20</w:t>
       </w:r>
-      <w:bookmarkEnd w:id="19"/>
+      <w:bookmarkEnd w:id="20"/>
     </w:p>
     <w:p>
       <w:pPr>
@@ -3694,6 +3984,7 @@
           <w:color w:val="2F5496" w:themeColor="accent1" w:themeShade="BF"/>
           <w:sz w:val="32"/>
           <w:szCs w:val="32"/>
+          <w:lang w:eastAsia="en-IN"/>
         </w:rPr>
         <w:lastRenderedPageBreak/>
         <w:drawing>
@@ -3745,7 +4036,7 @@
           <w:rStyle w:val="Heading1Char"/>
         </w:rPr>
       </w:pPr>
-      <w:bookmarkStart w:id="20" w:name="_Toc33792507"/>
+      <w:bookmarkStart w:id="21" w:name="_Toc36911865"/>
       <w:r>
         <w:rPr>
           <w:rStyle w:val="Heading1Char"/>
@@ -3758,7 +4049,7 @@
         </w:rPr>
         <w:t>21</w:t>
       </w:r>
-      <w:bookmarkEnd w:id="20"/>
+      <w:bookmarkEnd w:id="21"/>
     </w:p>
     <w:p>
       <w:pPr>
@@ -3773,6 +4064,7 @@
           <w:color w:val="2F5496" w:themeColor="accent1" w:themeShade="BF"/>
           <w:sz w:val="32"/>
           <w:szCs w:val="32"/>
+          <w:lang w:eastAsia="en-IN"/>
         </w:rPr>
         <w:drawing>
           <wp:inline distT="0" distB="0" distL="0" distR="0" wp14:anchorId="22599D95" wp14:editId="535037A4">
@@ -3830,7 +4122,7 @@
           <w:rStyle w:val="Heading1Char"/>
         </w:rPr>
       </w:pPr>
-      <w:bookmarkStart w:id="21" w:name="_Toc33792508"/>
+      <w:bookmarkStart w:id="22" w:name="_Toc36911866"/>
       <w:r>
         <w:rPr>
           <w:rStyle w:val="Heading1Char"/>
@@ -3843,7 +4135,7 @@
         </w:rPr>
         <w:t>22</w:t>
       </w:r>
-      <w:bookmarkEnd w:id="21"/>
+      <w:bookmarkEnd w:id="22"/>
     </w:p>
     <w:p>
       <w:pPr>
@@ -3858,6 +4150,7 @@
           <w:color w:val="2F5496" w:themeColor="accent1" w:themeShade="BF"/>
           <w:sz w:val="32"/>
           <w:szCs w:val="32"/>
+          <w:lang w:eastAsia="en-IN"/>
         </w:rPr>
         <w:lastRenderedPageBreak/>
         <w:drawing>
@@ -3909,7 +4202,7 @@
           <w:rStyle w:val="Heading1Char"/>
         </w:rPr>
       </w:pPr>
-      <w:bookmarkStart w:id="22" w:name="_Toc33792509"/>
+      <w:bookmarkStart w:id="23" w:name="_Toc36911867"/>
       <w:r>
         <w:rPr>
           <w:rStyle w:val="Heading1Char"/>
@@ -3922,12 +4215,13 @@
         </w:rPr>
         <w:t>23</w:t>
       </w:r>
-      <w:bookmarkEnd w:id="22"/>
+      <w:bookmarkEnd w:id="23"/>
     </w:p>
     <w:p>
       <w:r>
         <w:rPr>
           <w:noProof/>
+          <w:lang w:eastAsia="en-IN"/>
         </w:rPr>
         <w:drawing>
           <wp:inline distT="0" distB="0" distL="0" distR="0" wp14:anchorId="008367BF" wp14:editId="342682B1">
@@ -3979,7 +4273,7 @@
           <w:rStyle w:val="Heading1Char"/>
         </w:rPr>
       </w:pPr>
-      <w:bookmarkStart w:id="23" w:name="_Toc33792510"/>
+      <w:bookmarkStart w:id="24" w:name="_Toc36911868"/>
       <w:r>
         <w:rPr>
           <w:rStyle w:val="Heading1Char"/>
@@ -3993,12 +4287,13 @@
         </w:rPr>
         <w:t>24</w:t>
       </w:r>
-      <w:bookmarkEnd w:id="23"/>
+      <w:bookmarkEnd w:id="24"/>
     </w:p>
     <w:p>
       <w:r>
         <w:rPr>
           <w:noProof/>
+          <w:lang w:eastAsia="en-IN"/>
         </w:rPr>
         <w:drawing>
           <wp:inline distT="0" distB="0" distL="0" distR="0" wp14:anchorId="286823CB" wp14:editId="172297EE">
@@ -4049,7 +4344,7 @@
           <w:rStyle w:val="Heading1Char"/>
         </w:rPr>
       </w:pPr>
-      <w:bookmarkStart w:id="24" w:name="_Toc33792511"/>
+      <w:bookmarkStart w:id="25" w:name="_Toc36911869"/>
       <w:r>
         <w:rPr>
           <w:rStyle w:val="Heading1Char"/>
@@ -4062,7 +4357,7 @@
         </w:rPr>
         <w:t>25</w:t>
       </w:r>
-      <w:bookmarkEnd w:id="24"/>
+      <w:bookmarkEnd w:id="25"/>
     </w:p>
     <w:p>
       <w:pPr>
@@ -4073,6 +4368,7 @@
       <w:r>
         <w:rPr>
           <w:noProof/>
+          <w:lang w:eastAsia="en-IN"/>
         </w:rPr>
         <w:lastRenderedPageBreak/>
         <w:drawing>
@@ -4138,6 +4434,7 @@
       <w:r>
         <w:rPr>
           <w:noProof/>
+          <w:lang w:eastAsia="en-IN"/>
         </w:rPr>
         <w:drawing>
           <wp:inline distT="0" distB="0" distL="0" distR="0" wp14:anchorId="4309073A" wp14:editId="38A74E16">
@@ -4209,6 +4506,7 @@
       <w:r>
         <w:rPr>
           <w:noProof/>
+          <w:lang w:eastAsia="en-IN"/>
         </w:rPr>
         <w:drawing>
           <wp:inline distT="0" distB="0" distL="0" distR="0" wp14:anchorId="64E8156A" wp14:editId="032510A0">
@@ -4274,6 +4572,7 @@
       <w:r>
         <w:rPr>
           <w:noProof/>
+          <w:lang w:eastAsia="en-IN"/>
         </w:rPr>
         <w:drawing>
           <wp:inline distT="0" distB="0" distL="0" distR="0" wp14:anchorId="1641AEAC" wp14:editId="4A0E7F4F">
@@ -4335,7 +4634,7 @@
     </w:p>
     <w:p/>
     <w:p>
-      <w:bookmarkStart w:id="25" w:name="_Toc33792512"/>
+      <w:bookmarkStart w:id="26" w:name="_Toc36911870"/>
       <w:r>
         <w:rPr>
           <w:rStyle w:val="Heading1Char"/>
@@ -4349,7 +4648,7 @@
         </w:rPr>
         <w:t>1</w:t>
       </w:r>
-      <w:bookmarkEnd w:id="25"/>
+      <w:bookmarkEnd w:id="26"/>
       <w:r>
         <w:rPr>
           <w:rStyle w:val="Heading1Char"/>
@@ -4362,6 +4661,7 @@
       <w:r>
         <w:rPr>
           <w:noProof/>
+          <w:lang w:eastAsia="en-IN"/>
         </w:rPr>
         <w:drawing>
           <wp:inline distT="0" distB="0" distL="0" distR="0" wp14:anchorId="754D44E3" wp14:editId="0DDA0B78">
@@ -4420,6 +4720,7 @@
       <w:r>
         <w:rPr>
           <w:noProof/>
+          <w:lang w:eastAsia="en-IN"/>
         </w:rPr>
         <w:drawing>
           <wp:inline distT="0" distB="0" distL="0" distR="0" wp14:anchorId="35EBA62C" wp14:editId="255CEB87">
@@ -4463,6 +4764,7 @@
       <w:r>
         <w:rPr>
           <w:noProof/>
+          <w:lang w:eastAsia="en-IN"/>
         </w:rPr>
         <w:lastRenderedPageBreak/>
         <w:drawing>
@@ -4518,14 +4820,14 @@
           <w:lang w:eastAsia="en-IN"/>
         </w:rPr>
       </w:pPr>
-      <w:bookmarkStart w:id="26" w:name="_Toc33792513"/>
+      <w:bookmarkStart w:id="27" w:name="_Toc36911871"/>
       <w:r>
         <w:t xml:space="preserve">Bug ID: </w:t>
       </w:r>
       <w:r>
         <w:t>36</w:t>
       </w:r>
-      <w:bookmarkEnd w:id="26"/>
+      <w:bookmarkEnd w:id="27"/>
       <w:r>
         <w:br/>
       </w:r>
@@ -4534,6 +4836,7 @@
       <w:r>
         <w:rPr>
           <w:noProof/>
+          <w:lang w:eastAsia="en-IN"/>
         </w:rPr>
         <w:drawing>
           <wp:inline distT="0" distB="0" distL="0" distR="0" wp14:anchorId="6E637816" wp14:editId="2D98A3C9">
@@ -4612,7 +4915,7 @@
           <w:noProof/>
         </w:rPr>
       </w:pPr>
-      <w:bookmarkStart w:id="27" w:name="_Toc33792514"/>
+      <w:bookmarkStart w:id="28" w:name="_Toc36911872"/>
       <w:r>
         <w:rPr>
           <w:rStyle w:val="Heading1Char"/>
@@ -4620,7 +4923,7 @@
         <w:lastRenderedPageBreak/>
         <w:t>Bug ID: 42</w:t>
       </w:r>
-      <w:bookmarkEnd w:id="27"/>
+      <w:bookmarkEnd w:id="28"/>
       <w:r>
         <w:rPr>
           <w:rStyle w:val="Heading1Char"/>
@@ -4642,6 +4945,7 @@
       <w:r>
         <w:rPr>
           <w:noProof/>
+          <w:lang w:eastAsia="en-IN"/>
         </w:rPr>
         <w:drawing>
           <wp:inline distT="0" distB="0" distL="0" distR="0" wp14:anchorId="1709CBDE" wp14:editId="6381A5DC">
@@ -4726,7 +5030,7 @@
           <w:shd w:val="clear" w:color="auto" w:fill="FFFFFF"/>
         </w:rPr>
       </w:pPr>
-      <w:bookmarkStart w:id="28" w:name="_Toc33792515"/>
+      <w:bookmarkStart w:id="29" w:name="_Toc36911873"/>
       <w:r>
         <w:rPr>
           <w:rStyle w:val="Heading1Char"/>
@@ -4739,7 +5043,7 @@
         </w:rPr>
         <w:t>5</w:t>
       </w:r>
-      <w:bookmarkEnd w:id="28"/>
+      <w:bookmarkEnd w:id="29"/>
       <w:r>
         <w:rPr>
           <w:rStyle w:val="Heading1Char"/>
@@ -4779,6 +5083,7 @@
       <w:r>
         <w:rPr>
           <w:noProof/>
+          <w:lang w:eastAsia="en-IN"/>
         </w:rPr>
         <w:drawing>
           <wp:inline distT="0" distB="0" distL="0" distR="0" wp14:anchorId="2DA4157F" wp14:editId="235E0948">
@@ -4829,6 +5134,7 @@
       <w:r>
         <w:rPr>
           <w:noProof/>
+          <w:lang w:eastAsia="en-IN"/>
         </w:rPr>
         <w:lastRenderedPageBreak/>
         <w:drawing>
@@ -4898,7 +5204,7 @@
           <w:shd w:val="clear" w:color="auto" w:fill="FFFFFF"/>
         </w:rPr>
       </w:pPr>
-      <w:bookmarkStart w:id="29" w:name="_Toc33792516"/>
+      <w:bookmarkStart w:id="30" w:name="_Toc36911874"/>
       <w:r>
         <w:rPr>
           <w:rStyle w:val="Heading1Char"/>
@@ -4919,7 +5225,7 @@
         </w:rPr>
         <w:t xml:space="preserve"> 46</w:t>
       </w:r>
-      <w:bookmarkEnd w:id="29"/>
+      <w:bookmarkEnd w:id="30"/>
       <w:r>
         <w:rPr>
           <w:rStyle w:val="Heading1Char"/>
@@ -4969,6 +5275,7 @@
       <w:r>
         <w:rPr>
           <w:noProof/>
+          <w:lang w:eastAsia="en-IN"/>
         </w:rPr>
         <w:drawing>
           <wp:inline distT="0" distB="0" distL="0" distR="0" wp14:anchorId="23CC7AED" wp14:editId="291DE2B2">
@@ -5074,31 +5381,22 @@
     <w:p>
       <w:pPr>
         <w:rPr>
-          <w:rFonts w:ascii="Calibri" w:eastAsia="Times New Roman" w:hAnsi="Calibri" w:cs="Calibri"/>
-          <w:color w:val="000000"/>
-          <w:lang w:eastAsia="en-IN"/>
-        </w:rPr>
-      </w:pPr>
-      <w:bookmarkStart w:id="30" w:name="_Toc33792517"/>
-      <w:bookmarkStart w:id="31" w:name="_GoBack"/>
-      <w:bookmarkEnd w:id="31"/>
-      <w:r>
-        <w:rPr>
-          <w:rStyle w:val="Heading1Char"/>
-        </w:rPr>
-        <w:t>Bug ID: 47</w:t>
-      </w:r>
-      <w:bookmarkEnd w:id="30"/>
-      <w:r>
-        <w:rPr>
           <w:rFonts w:ascii="Verdana" w:hAnsi="Verdana"/>
           <w:color w:val="2B2B2B"/>
           <w:sz w:val="18"/>
           <w:szCs w:val="18"/>
           <w:shd w:val="clear" w:color="auto" w:fill="FFFFFF"/>
         </w:rPr>
-        <w:br/>
-      </w:r>
+      </w:pPr>
+      <w:bookmarkStart w:id="31" w:name="_Toc36911875"/>
+      <w:r>
+        <w:rPr>
+          <w:rStyle w:val="Heading1Char"/>
+        </w:rPr>
+        <w:lastRenderedPageBreak/>
+        <w:t>Bug ID: 47</w:t>
+      </w:r>
+      <w:bookmarkEnd w:id="31"/>
       <w:r>
         <w:rPr>
           <w:rFonts w:ascii="Verdana" w:hAnsi="Verdana"/>
@@ -5111,9 +5409,19 @@
       </w:r>
       <w:r>
         <w:rPr>
+          <w:rFonts w:ascii="Verdana" w:hAnsi="Verdana"/>
+          <w:color w:val="2B2B2B"/>
+          <w:sz w:val="18"/>
+          <w:szCs w:val="18"/>
+          <w:shd w:val="clear" w:color="auto" w:fill="FFFFFF"/>
+        </w:rPr>
+        <w:br/>
+      </w:r>
+      <w:r>
+        <w:rPr>
           <w:noProof/>
-        </w:rPr>
-        <w:lastRenderedPageBreak/>
+          <w:lang w:eastAsia="en-IN"/>
+        </w:rPr>
         <w:drawing>
           <wp:inline distT="0" distB="0" distL="0" distR="0" wp14:anchorId="1883C9E3" wp14:editId="709598BE">
             <wp:extent cx="5731510" cy="2896235"/>
@@ -5150,7 +5458,9 @@
           </wp:inline>
         </w:drawing>
       </w:r>
-      <w:r>
+    </w:p>
+    <w:p>
+      <w:pPr>
         <w:rPr>
           <w:rFonts w:ascii="Verdana" w:hAnsi="Verdana"/>
           <w:color w:val="2B2B2B"/>
@@ -5158,11 +5468,341 @@
           <w:szCs w:val="18"/>
           <w:shd w:val="clear" w:color="auto" w:fill="FFFFFF"/>
         </w:rPr>
+      </w:pPr>
+    </w:p>
+    <w:p>
+      <w:pPr>
+        <w:pStyle w:val="Heading1"/>
+        <w:rPr>
+          <w:shd w:val="clear" w:color="auto" w:fill="FFFFFF"/>
+        </w:rPr>
+      </w:pPr>
+      <w:bookmarkStart w:id="32" w:name="_Toc36911876"/>
+      <w:r>
+        <w:rPr>
+          <w:shd w:val="clear" w:color="auto" w:fill="FFFFFF"/>
+        </w:rPr>
+        <w:t xml:space="preserve">Bug </w:t>
+      </w:r>
+      <w:proofErr w:type="gramStart"/>
+      <w:r>
+        <w:rPr>
+          <w:shd w:val="clear" w:color="auto" w:fill="FFFFFF"/>
+        </w:rPr>
+        <w:t>ID :</w:t>
+      </w:r>
+      <w:proofErr w:type="gramEnd"/>
+      <w:r>
+        <w:rPr>
+          <w:shd w:val="clear" w:color="auto" w:fill="FFFFFF"/>
+        </w:rPr>
+        <w:t xml:space="preserve"> 62</w:t>
+      </w:r>
+      <w:bookmarkEnd w:id="32"/>
+    </w:p>
+    <w:p>
+      <w:pPr>
+        <w:pStyle w:val="Heading1"/>
+        <w:rPr>
+          <w:shd w:val="clear" w:color="auto" w:fill="FFFFFF"/>
+        </w:rPr>
+      </w:pPr>
+    </w:p>
+    <w:p>
+      <w:pPr>
+        <w:rPr>
+          <w:rFonts w:ascii="Calibri" w:eastAsia="Times New Roman" w:hAnsi="Calibri" w:cs="Calibri"/>
+          <w:color w:val="000000"/>
+          <w:lang w:eastAsia="en-IN"/>
+        </w:rPr>
+      </w:pPr>
+      <w:r>
+        <w:rPr>
+          <w:noProof/>
+          <w:lang w:eastAsia="en-IN"/>
+        </w:rPr>
+        <w:drawing>
+          <wp:inline distT="0" distB="0" distL="0" distR="0" wp14:anchorId="6BB33C40" wp14:editId="4D0C6484">
+            <wp:extent cx="5731510" cy="2927350"/>
+            <wp:effectExtent l="0" t="0" r="2540" b="6350"/>
+            <wp:docPr id="22" name="Picture 22"/>
+            <wp:cNvGraphicFramePr>
+              <a:graphicFrameLocks xmlns:a="http://schemas.openxmlformats.org/drawingml/2006/main" noChangeAspect="1"/>
+            </wp:cNvGraphicFramePr>
+            <a:graphic xmlns:a="http://schemas.openxmlformats.org/drawingml/2006/main">
+              <a:graphicData uri="http://schemas.openxmlformats.org/drawingml/2006/picture">
+                <pic:pic xmlns:pic="http://schemas.openxmlformats.org/drawingml/2006/picture">
+                  <pic:nvPicPr>
+                    <pic:cNvPr id="1" name=""/>
+                    <pic:cNvPicPr/>
+                  </pic:nvPicPr>
+                  <pic:blipFill>
+                    <a:blip r:embed="rId45"/>
+                    <a:stretch>
+                      <a:fillRect/>
+                    </a:stretch>
+                  </pic:blipFill>
+                  <pic:spPr>
+                    <a:xfrm>
+                      <a:off x="0" y="0"/>
+                      <a:ext cx="5731510" cy="2927350"/>
+                    </a:xfrm>
+                    <a:prstGeom prst="rect">
+                      <a:avLst/>
+                    </a:prstGeom>
+                  </pic:spPr>
+                </pic:pic>
+              </a:graphicData>
+            </a:graphic>
+          </wp:inline>
+        </w:drawing>
+      </w:r>
+    </w:p>
+    <w:p>
+      <w:pPr>
+        <w:rPr>
+          <w:rFonts w:ascii="Calibri" w:eastAsia="Times New Roman" w:hAnsi="Calibri" w:cs="Calibri"/>
+          <w:color w:val="000000"/>
+          <w:lang w:eastAsia="en-IN"/>
+        </w:rPr>
+      </w:pPr>
+    </w:p>
+    <w:p>
+      <w:pPr>
+        <w:pStyle w:val="Heading1"/>
+        <w:rPr>
+          <w:shd w:val="clear" w:color="auto" w:fill="FFFFFF"/>
+        </w:rPr>
+      </w:pPr>
+      <w:bookmarkStart w:id="33" w:name="_Toc36911877"/>
+      <w:r>
+        <w:rPr>
+          <w:shd w:val="clear" w:color="auto" w:fill="FFFFFF"/>
+        </w:rPr>
+        <w:t xml:space="preserve">Bug </w:t>
+      </w:r>
+      <w:proofErr w:type="gramStart"/>
+      <w:r>
+        <w:rPr>
+          <w:shd w:val="clear" w:color="auto" w:fill="FFFFFF"/>
+        </w:rPr>
+        <w:t>I</w:t>
+      </w:r>
+      <w:r>
+        <w:rPr>
+          <w:shd w:val="clear" w:color="auto" w:fill="FFFFFF"/>
+        </w:rPr>
+        <w:t>D :</w:t>
+      </w:r>
+      <w:proofErr w:type="gramEnd"/>
+      <w:r>
+        <w:rPr>
+          <w:shd w:val="clear" w:color="auto" w:fill="FFFFFF"/>
+        </w:rPr>
+        <w:t xml:space="preserve"> 63</w:t>
+      </w:r>
+      <w:bookmarkEnd w:id="33"/>
+    </w:p>
+    <w:p/>
+    <w:p>
+      <w:r>
+        <w:rPr>
+          <w:noProof/>
+          <w:lang w:eastAsia="en-IN"/>
+        </w:rPr>
+        <w:lastRenderedPageBreak/>
+        <w:drawing>
+          <wp:inline distT="0" distB="0" distL="0" distR="0" wp14:anchorId="43CD1148" wp14:editId="50619F37">
+            <wp:extent cx="5731510" cy="3150235"/>
+            <wp:effectExtent l="0" t="0" r="2540" b="0"/>
+            <wp:docPr id="24" name="Picture 24"/>
+            <wp:cNvGraphicFramePr>
+              <a:graphicFrameLocks xmlns:a="http://schemas.openxmlformats.org/drawingml/2006/main" noChangeAspect="1"/>
+            </wp:cNvGraphicFramePr>
+            <a:graphic xmlns:a="http://schemas.openxmlformats.org/drawingml/2006/main">
+              <a:graphicData uri="http://schemas.openxmlformats.org/drawingml/2006/picture">
+                <pic:pic xmlns:pic="http://schemas.openxmlformats.org/drawingml/2006/picture">
+                  <pic:nvPicPr>
+                    <pic:cNvPr id="1" name=""/>
+                    <pic:cNvPicPr/>
+                  </pic:nvPicPr>
+                  <pic:blipFill>
+                    <a:blip r:embed="rId46"/>
+                    <a:stretch>
+                      <a:fillRect/>
+                    </a:stretch>
+                  </pic:blipFill>
+                  <pic:spPr>
+                    <a:xfrm>
+                      <a:off x="0" y="0"/>
+                      <a:ext cx="5731510" cy="3150235"/>
+                    </a:xfrm>
+                    <a:prstGeom prst="rect">
+                      <a:avLst/>
+                    </a:prstGeom>
+                  </pic:spPr>
+                </pic:pic>
+              </a:graphicData>
+            </a:graphic>
+          </wp:inline>
+        </w:drawing>
+      </w:r>
+    </w:p>
+    <w:p/>
+    <w:p/>
+    <w:p>
+      <w:pPr>
+        <w:pStyle w:val="Heading1"/>
+      </w:pPr>
+      <w:bookmarkStart w:id="34" w:name="_Toc36911878"/>
+      <w:r>
+        <w:t xml:space="preserve">Bug </w:t>
+      </w:r>
+      <w:proofErr w:type="gramStart"/>
+      <w:r>
+        <w:t>ID :</w:t>
+      </w:r>
+      <w:proofErr w:type="gramEnd"/>
+      <w:r>
+        <w:t xml:space="preserve"> </w:t>
+      </w:r>
+      <w:r>
+        <w:t>64</w:t>
+      </w:r>
+      <w:bookmarkEnd w:id="34"/>
+    </w:p>
+    <w:p/>
+    <w:p>
+      <w:r>
+        <w:rPr>
+          <w:noProof/>
+          <w:lang w:eastAsia="en-IN"/>
+        </w:rPr>
+        <w:drawing>
+          <wp:inline distT="0" distB="0" distL="0" distR="0" wp14:anchorId="7BF8AFDE" wp14:editId="7FFCB4C8">
+            <wp:extent cx="5731510" cy="2926715"/>
+            <wp:effectExtent l="0" t="0" r="2540" b="6985"/>
+            <wp:docPr id="41" name="Picture 41"/>
+            <wp:cNvGraphicFramePr>
+              <a:graphicFrameLocks xmlns:a="http://schemas.openxmlformats.org/drawingml/2006/main" noChangeAspect="1"/>
+            </wp:cNvGraphicFramePr>
+            <a:graphic xmlns:a="http://schemas.openxmlformats.org/drawingml/2006/main">
+              <a:graphicData uri="http://schemas.openxmlformats.org/drawingml/2006/picture">
+                <pic:pic xmlns:pic="http://schemas.openxmlformats.org/drawingml/2006/picture">
+                  <pic:nvPicPr>
+                    <pic:cNvPr id="1" name=""/>
+                    <pic:cNvPicPr/>
+                  </pic:nvPicPr>
+                  <pic:blipFill>
+                    <a:blip r:embed="rId47"/>
+                    <a:stretch>
+                      <a:fillRect/>
+                    </a:stretch>
+                  </pic:blipFill>
+                  <pic:spPr>
+                    <a:xfrm>
+                      <a:off x="0" y="0"/>
+                      <a:ext cx="5731510" cy="2926715"/>
+                    </a:xfrm>
+                    <a:prstGeom prst="rect">
+                      <a:avLst/>
+                    </a:prstGeom>
+                  </pic:spPr>
+                </pic:pic>
+              </a:graphicData>
+            </a:graphic>
+          </wp:inline>
+        </w:drawing>
+      </w:r>
+    </w:p>
+    <w:p/>
+    <w:p/>
+    <w:p>
+      <w:pPr>
+        <w:pStyle w:val="Heading1"/>
+      </w:pPr>
+      <w:bookmarkStart w:id="35" w:name="_Toc36911879"/>
+      <w:r>
+        <w:t xml:space="preserve">Bug </w:t>
+      </w:r>
+      <w:proofErr w:type="gramStart"/>
+      <w:r>
+        <w:t>ID :</w:t>
+      </w:r>
+      <w:proofErr w:type="gramEnd"/>
+      <w:r>
+        <w:t xml:space="preserve"> </w:t>
+      </w:r>
+      <w:r>
+        <w:t>65</w:t>
+      </w:r>
+      <w:bookmarkEnd w:id="35"/>
+    </w:p>
+    <w:p/>
+    <w:p>
+      <w:r>
+        <w:rPr>
+          <w:noProof/>
+          <w:lang w:eastAsia="en-IN"/>
+        </w:rPr>
+        <w:lastRenderedPageBreak/>
+        <w:drawing>
+          <wp:inline distT="0" distB="0" distL="0" distR="0" wp14:anchorId="718194CE" wp14:editId="2FFE605E">
+            <wp:extent cx="5731510" cy="2158365"/>
+            <wp:effectExtent l="0" t="0" r="2540" b="0"/>
+            <wp:docPr id="42" name="Picture 42"/>
+            <wp:cNvGraphicFramePr>
+              <a:graphicFrameLocks xmlns:a="http://schemas.openxmlformats.org/drawingml/2006/main" noChangeAspect="1"/>
+            </wp:cNvGraphicFramePr>
+            <a:graphic xmlns:a="http://schemas.openxmlformats.org/drawingml/2006/main">
+              <a:graphicData uri="http://schemas.openxmlformats.org/drawingml/2006/picture">
+                <pic:pic xmlns:pic="http://schemas.openxmlformats.org/drawingml/2006/picture">
+                  <pic:nvPicPr>
+                    <pic:cNvPr id="1" name=""/>
+                    <pic:cNvPicPr/>
+                  </pic:nvPicPr>
+                  <pic:blipFill>
+                    <a:blip r:embed="rId48"/>
+                    <a:stretch>
+                      <a:fillRect/>
+                    </a:stretch>
+                  </pic:blipFill>
+                  <pic:spPr>
+                    <a:xfrm>
+                      <a:off x="0" y="0"/>
+                      <a:ext cx="5731510" cy="2158365"/>
+                    </a:xfrm>
+                    <a:prstGeom prst="rect">
+                      <a:avLst/>
+                    </a:prstGeom>
+                  </pic:spPr>
+                </pic:pic>
+              </a:graphicData>
+            </a:graphic>
+          </wp:inline>
+        </w:drawing>
+      </w:r>
+    </w:p>
+    <w:p/>
+    <w:p/>
+    <w:p/>
+    <w:p>
+      <w:pPr>
+        <w:rPr>
+          <w:rFonts w:ascii="Calibri" w:eastAsia="Times New Roman" w:hAnsi="Calibri" w:cs="Calibri"/>
+          <w:color w:val="000000"/>
+          <w:lang w:eastAsia="en-IN"/>
+        </w:rPr>
+      </w:pPr>
+      <w:r>
+        <w:rPr>
+          <w:shd w:val="clear" w:color="auto" w:fill="FFFFFF"/>
+        </w:rPr>
         <w:br/>
       </w:r>
     </w:p>
     <w:sectPr>
-      <w:footerReference w:type="default" r:id="rId45"/>
+      <w:footerReference w:type="default" r:id="rId49"/>
       <w:pgSz w:w="11906" w:h="16838"/>
       <w:pgMar w:top="1440" w:right="1440" w:bottom="1440" w:left="1440" w:header="708" w:footer="708" w:gutter="0"/>
       <w:cols w:space="708"/>
@@ -5173,7 +5813,7 @@
 </file>
 
 <file path=word/endnotes.xml><?xml version="1.0" encoding="utf-8"?>
-<w:endnotes xmlns:wpc="http://schemas.microsoft.com/office/word/2010/wordprocessingCanvas" xmlns:cx="http://schemas.microsoft.com/office/drawing/2014/chartex" xmlns:cx1="http://schemas.microsoft.com/office/drawing/2015/9/8/chartex" xmlns:cx2="http://schemas.microsoft.com/office/drawing/2015/10/21/chartex" xmlns:cx3="http://schemas.microsoft.com/office/drawing/2016/5/9/chartex" xmlns:cx4="http://schemas.microsoft.com/office/drawing/2016/5/10/chartex" xmlns:cx5="http://schemas.microsoft.com/office/drawing/2016/5/11/chartex" xmlns:cx6="http://schemas.microsoft.com/office/drawing/2016/5/12/chartex" xmlns:cx7="http://schemas.microsoft.com/office/drawing/2016/5/13/chartex" xmlns:cx8="http://schemas.microsoft.com/office/drawing/2016/5/14/chartex" xmlns:mc="http://schemas.openxmlformats.org/markup-compatibility/2006" xmlns:aink="http://schemas.microsoft.com/office/drawing/2016/ink" xmlns:am3d="http://schemas.microsoft.com/office/drawing/2017/model3d" xmlns:o="urn:schemas-microsoft-com:office:office" xmlns:r="http://schemas.openxmlformats.org/officeDocument/2006/relationships" xmlns:m="http://schemas.openxmlformats.org/officeDocument/2006/math" xmlns:v="urn:schemas-microsoft-com:vml" xmlns:wp14="http://schemas.microsoft.com/office/word/2010/wordprocessingDrawing" xmlns:wp="http://schemas.openxmlformats.org/drawingml/2006/wordprocessingDrawing" xmlns:w10="urn:schemas-microsoft-com:office:word" xmlns:w="http://schemas.openxmlformats.org/wordprocessingml/2006/main" xmlns:w14="http://schemas.microsoft.com/office/word/2010/wordml" xmlns:w15="http://schemas.microsoft.com/office/word/2012/wordml" xmlns:w16cid="http://schemas.microsoft.com/office/word/2016/wordml/cid" xmlns:w16se="http://schemas.microsoft.com/office/word/2015/wordml/symex" xmlns:wpg="http://schemas.microsoft.com/office/word/2010/wordprocessingGroup" xmlns:wpi="http://schemas.microsoft.com/office/word/2010/wordprocessingInk" xmlns:wne="http://schemas.microsoft.com/office/word/2006/wordml" xmlns:wps="http://schemas.microsoft.com/office/word/2010/wordprocessingShape" mc:Ignorable="w14 w15 w16se w16cid wp14">
+<w:endnotes xmlns:wpc="http://schemas.microsoft.com/office/word/2010/wordprocessingCanvas" xmlns:mc="http://schemas.openxmlformats.org/markup-compatibility/2006" xmlns:o="urn:schemas-microsoft-com:office:office" xmlns:r="http://schemas.openxmlformats.org/officeDocument/2006/relationships" xmlns:m="http://schemas.openxmlformats.org/officeDocument/2006/math" xmlns:v="urn:schemas-microsoft-com:vml" xmlns:wp14="http://schemas.microsoft.com/office/word/2010/wordprocessingDrawing" xmlns:wp="http://schemas.openxmlformats.org/drawingml/2006/wordprocessingDrawing" xmlns:w10="urn:schemas-microsoft-com:office:word" xmlns:w="http://schemas.openxmlformats.org/wordprocessingml/2006/main" xmlns:w14="http://schemas.microsoft.com/office/word/2010/wordml" xmlns:w15="http://schemas.microsoft.com/office/word/2012/wordml" xmlns:wpg="http://schemas.microsoft.com/office/word/2010/wordprocessingGroup" xmlns:wpi="http://schemas.microsoft.com/office/word/2010/wordprocessingInk" xmlns:wne="http://schemas.microsoft.com/office/word/2006/wordml" xmlns:wps="http://schemas.microsoft.com/office/word/2010/wordprocessingShape" mc:Ignorable="w14 w15 wp14">
   <w:endnote w:type="separator" w:id="-1">
     <w:p>
       <w:pPr>
@@ -5198,7 +5838,7 @@
 </file>
 
 <file path=word/footer1.xml><?xml version="1.0" encoding="utf-8"?>
-<w:ftr xmlns:wpc="http://schemas.microsoft.com/office/word/2010/wordprocessingCanvas" xmlns:cx="http://schemas.microsoft.com/office/drawing/2014/chartex" xmlns:cx1="http://schemas.microsoft.com/office/drawing/2015/9/8/chartex" xmlns:cx2="http://schemas.microsoft.com/office/drawing/2015/10/21/chartex" xmlns:cx3="http://schemas.microsoft.com/office/drawing/2016/5/9/chartex" xmlns:cx4="http://schemas.microsoft.com/office/drawing/2016/5/10/chartex" xmlns:cx5="http://schemas.microsoft.com/office/drawing/2016/5/11/chartex" xmlns:cx6="http://schemas.microsoft.com/office/drawing/2016/5/12/chartex" xmlns:cx7="http://schemas.microsoft.com/office/drawing/2016/5/13/chartex" xmlns:cx8="http://schemas.microsoft.com/office/drawing/2016/5/14/chartex" xmlns:mc="http://schemas.openxmlformats.org/markup-compatibility/2006" xmlns:aink="http://schemas.microsoft.com/office/drawing/2016/ink" xmlns:am3d="http://schemas.microsoft.com/office/drawing/2017/model3d" xmlns:o="urn:schemas-microsoft-com:office:office" xmlns:r="http://schemas.openxmlformats.org/officeDocument/2006/relationships" xmlns:m="http://schemas.openxmlformats.org/officeDocument/2006/math" xmlns:v="urn:schemas-microsoft-com:vml" xmlns:wp14="http://schemas.microsoft.com/office/word/2010/wordprocessingDrawing" xmlns:wp="http://schemas.openxmlformats.org/drawingml/2006/wordprocessingDrawing" xmlns:w10="urn:schemas-microsoft-com:office:word" xmlns:w="http://schemas.openxmlformats.org/wordprocessingml/2006/main" xmlns:w14="http://schemas.microsoft.com/office/word/2010/wordml" xmlns:w15="http://schemas.microsoft.com/office/word/2012/wordml" xmlns:w16cid="http://schemas.microsoft.com/office/word/2016/wordml/cid" xmlns:w16se="http://schemas.microsoft.com/office/word/2015/wordml/symex" xmlns:wpg="http://schemas.microsoft.com/office/word/2010/wordprocessingGroup" xmlns:wpi="http://schemas.microsoft.com/office/word/2010/wordprocessingInk" xmlns:wne="http://schemas.microsoft.com/office/word/2006/wordml" xmlns:wps="http://schemas.microsoft.com/office/word/2010/wordprocessingShape" mc:Ignorable="w14 w15 w16se w16cid wp14">
+<w:ftr xmlns:wpc="http://schemas.microsoft.com/office/word/2010/wordprocessingCanvas" xmlns:mc="http://schemas.openxmlformats.org/markup-compatibility/2006" xmlns:o="urn:schemas-microsoft-com:office:office" xmlns:r="http://schemas.openxmlformats.org/officeDocument/2006/relationships" xmlns:m="http://schemas.openxmlformats.org/officeDocument/2006/math" xmlns:v="urn:schemas-microsoft-com:vml" xmlns:wp14="http://schemas.microsoft.com/office/word/2010/wordprocessingDrawing" xmlns:wp="http://schemas.openxmlformats.org/drawingml/2006/wordprocessingDrawing" xmlns:w10="urn:schemas-microsoft-com:office:word" xmlns:w="http://schemas.openxmlformats.org/wordprocessingml/2006/main" xmlns:w14="http://schemas.microsoft.com/office/word/2010/wordml" xmlns:w15="http://schemas.microsoft.com/office/word/2012/wordml" xmlns:wpg="http://schemas.microsoft.com/office/word/2010/wordprocessingGroup" xmlns:wpi="http://schemas.microsoft.com/office/word/2010/wordprocessingInk" xmlns:wne="http://schemas.microsoft.com/office/word/2006/wordml" xmlns:wps="http://schemas.microsoft.com/office/word/2010/wordprocessingShape" mc:Ignorable="w14 w15 wp14">
   <w:sdt>
     <w:sdtPr>
       <w:id w:val="-104281782"/>
@@ -5276,7 +5916,7 @@
 </file>
 
 <file path=word/footnotes.xml><?xml version="1.0" encoding="utf-8"?>
-<w:footnotes xmlns:wpc="http://schemas.microsoft.com/office/word/2010/wordprocessingCanvas" xmlns:cx="http://schemas.microsoft.com/office/drawing/2014/chartex" xmlns:cx1="http://schemas.microsoft.com/office/drawing/2015/9/8/chartex" xmlns:cx2="http://schemas.microsoft.com/office/drawing/2015/10/21/chartex" xmlns:cx3="http://schemas.microsoft.com/office/drawing/2016/5/9/chartex" xmlns:cx4="http://schemas.microsoft.com/office/drawing/2016/5/10/chartex" xmlns:cx5="http://schemas.microsoft.com/office/drawing/2016/5/11/chartex" xmlns:cx6="http://schemas.microsoft.com/office/drawing/2016/5/12/chartex" xmlns:cx7="http://schemas.microsoft.com/office/drawing/2016/5/13/chartex" xmlns:cx8="http://schemas.microsoft.com/office/drawing/2016/5/14/chartex" xmlns:mc="http://schemas.openxmlformats.org/markup-compatibility/2006" xmlns:aink="http://schemas.microsoft.com/office/drawing/2016/ink" xmlns:am3d="http://schemas.microsoft.com/office/drawing/2017/model3d" xmlns:o="urn:schemas-microsoft-com:office:office" xmlns:r="http://schemas.openxmlformats.org/officeDocument/2006/relationships" xmlns:m="http://schemas.openxmlformats.org/officeDocument/2006/math" xmlns:v="urn:schemas-microsoft-com:vml" xmlns:wp14="http://schemas.microsoft.com/office/word/2010/wordprocessingDrawing" xmlns:wp="http://schemas.openxmlformats.org/drawingml/2006/wordprocessingDrawing" xmlns:w10="urn:schemas-microsoft-com:office:word" xmlns:w="http://schemas.openxmlformats.org/wordprocessingml/2006/main" xmlns:w14="http://schemas.microsoft.com/office/word/2010/wordml" xmlns:w15="http://schemas.microsoft.com/office/word/2012/wordml" xmlns:w16cid="http://schemas.microsoft.com/office/word/2016/wordml/cid" xmlns:w16se="http://schemas.microsoft.com/office/word/2015/wordml/symex" xmlns:wpg="http://schemas.microsoft.com/office/word/2010/wordprocessingGroup" xmlns:wpi="http://schemas.microsoft.com/office/word/2010/wordprocessingInk" xmlns:wne="http://schemas.microsoft.com/office/word/2006/wordml" xmlns:wps="http://schemas.microsoft.com/office/word/2010/wordprocessingShape" mc:Ignorable="w14 w15 w16se w16cid wp14">
+<w:footnotes xmlns:wpc="http://schemas.microsoft.com/office/word/2010/wordprocessingCanvas" xmlns:mc="http://schemas.openxmlformats.org/markup-compatibility/2006" xmlns:o="urn:schemas-microsoft-com:office:office" xmlns:r="http://schemas.openxmlformats.org/officeDocument/2006/relationships" xmlns:m="http://schemas.openxmlformats.org/officeDocument/2006/math" xmlns:v="urn:schemas-microsoft-com:vml" xmlns:wp14="http://schemas.microsoft.com/office/word/2010/wordprocessingDrawing" xmlns:wp="http://schemas.openxmlformats.org/drawingml/2006/wordprocessingDrawing" xmlns:w10="urn:schemas-microsoft-com:office:word" xmlns:w="http://schemas.openxmlformats.org/wordprocessingml/2006/main" xmlns:w14="http://schemas.microsoft.com/office/word/2010/wordml" xmlns:w15="http://schemas.microsoft.com/office/word/2012/wordml" xmlns:wpg="http://schemas.microsoft.com/office/word/2010/wordprocessingGroup" xmlns:wpi="http://schemas.microsoft.com/office/word/2010/wordprocessingInk" xmlns:wne="http://schemas.microsoft.com/office/word/2006/wordml" xmlns:wps="http://schemas.microsoft.com/office/word/2010/wordprocessingShape" mc:Ignorable="w14 w15 wp14">
   <w:footnote w:type="separator" w:id="-1">
     <w:p>
       <w:pPr>
@@ -5301,7 +5941,7 @@
 </file>
 
 <file path=word/styles.xml><?xml version="1.0" encoding="utf-8"?>
-<w:styles xmlns:mc="http://schemas.openxmlformats.org/markup-compatibility/2006" xmlns:r="http://schemas.openxmlformats.org/officeDocument/2006/relationships" xmlns:w="http://schemas.openxmlformats.org/wordprocessingml/2006/main" xmlns:w14="http://schemas.microsoft.com/office/word/2010/wordml" xmlns:w15="http://schemas.microsoft.com/office/word/2012/wordml" xmlns:w16cid="http://schemas.microsoft.com/office/word/2016/wordml/cid" xmlns:w16se="http://schemas.microsoft.com/office/word/2015/wordml/symex" mc:Ignorable="w14 w15 w16se w16cid">
+<w:styles xmlns:mc="http://schemas.openxmlformats.org/markup-compatibility/2006" xmlns:r="http://schemas.openxmlformats.org/officeDocument/2006/relationships" xmlns:w="http://schemas.openxmlformats.org/wordprocessingml/2006/main" xmlns:w14="http://schemas.microsoft.com/office/word/2010/wordml" xmlns:w15="http://schemas.microsoft.com/office/word/2012/wordml" mc:Ignorable="w14 w15">
   <w:docDefaults>
     <w:rPrDefault>
       <w:rPr>
@@ -5317,7 +5957,7 @@
       </w:pPr>
     </w:pPrDefault>
   </w:docDefaults>
-  <w:latentStyles w:defLockedState="0" w:defUIPriority="99" w:defSemiHidden="0" w:defUnhideWhenUsed="0" w:defQFormat="0" w:count="376">
+  <w:latentStyles w:defLockedState="0" w:defUIPriority="99" w:defSemiHidden="0" w:defUnhideWhenUsed="0" w:defQFormat="0" w:count="371">
     <w:lsdException w:name="Normal" w:uiPriority="0" w:qFormat="1"/>
     <w:lsdException w:name="heading 1" w:uiPriority="9" w:qFormat="1"/>
     <w:lsdException w:name="heading 2" w:semiHidden="1" w:uiPriority="9" w:unhideWhenUsed="1" w:qFormat="1"/>
@@ -5689,11 +6329,6 @@
     <w:lsdException w:name="List Table 5 Dark Accent 6" w:uiPriority="50"/>
     <w:lsdException w:name="List Table 6 Colorful Accent 6" w:uiPriority="51"/>
     <w:lsdException w:name="List Table 7 Colorful Accent 6" w:uiPriority="52"/>
-    <w:lsdException w:name="Mention" w:semiHidden="1" w:unhideWhenUsed="1"/>
-    <w:lsdException w:name="Smart Hyperlink" w:semiHidden="1" w:unhideWhenUsed="1"/>
-    <w:lsdException w:name="Hashtag" w:semiHidden="1" w:unhideWhenUsed="1"/>
-    <w:lsdException w:name="Unresolved Mention" w:semiHidden="1" w:unhideWhenUsed="1"/>
-    <w:lsdException w:name="Smart Link" w:semiHidden="1" w:unhideWhenUsed="1"/>
   </w:latentStyles>
   <w:style w:type="paragraph" w:default="1" w:styleId="Normal">
     <w:name w:val="Normal"/>
@@ -5723,6 +6358,7 @@
   <w:style w:type="character" w:default="1" w:styleId="DefaultParagraphFont">
     <w:name w:val="Default Paragraph Font"/>
     <w:uiPriority w:val="1"/>
+    <w:semiHidden/>
     <w:unhideWhenUsed/>
   </w:style>
   <w:style w:type="table" w:default="1" w:styleId="TableNormal">
@@ -6110,7 +6746,7 @@
 </file>
 
 <file path=customXml/itemProps1.xml><?xml version="1.0" encoding="utf-8"?>
-<ds:datastoreItem xmlns:ds="http://schemas.openxmlformats.org/officeDocument/2006/customXml" ds:itemID="{CDF21E6C-8286-43D7-8E28-6A68E319B446}">
+<ds:datastoreItem xmlns:ds="http://schemas.openxmlformats.org/officeDocument/2006/customXml" ds:itemID="{25CAF9AE-13D5-4F23-B813-857B46A49DF2}">
   <ds:schemaRefs>
     <ds:schemaRef ds:uri="http://schemas.openxmlformats.org/officeDocument/2006/bibliography"/>
   </ds:schemaRefs>

</xml_diff>